<commit_message>
fix: Correct Test Cases in Problems Description
</commit_message>
<xml_diff>
--- a/Fall-2019/HW-8/HW-8.docx
+++ b/Fall-2019/HW-8/HW-8.docx
@@ -1361,8 +1361,6 @@
         </w:rPr>
         <w:t>بنویسید</w:t>
       </w:r>
-      <w:bookmarkStart w:id="0" w:name="_GoBack"/>
-      <w:bookmarkEnd w:id="0"/>
       <w:r>
         <w:rPr>
           <w:rFonts w:hint="cs"/>
@@ -3193,8 +3191,19 @@
                                   <w:color w:val="FF0000"/>
                                   <w:lang w:bidi="fa-IR"/>
                                 </w:rPr>
-                                <w:t>1 2</w:t>
+                                <w:t xml:space="preserve">1 </w:t>
                               </w:r>
+                              <w:r>
+                                <w:rPr>
+                                  <w:rFonts w:ascii="Courier New" w:hAnsi="Courier New" w:cs="Courier New"/>
+                                  <w:caps/>
+                                  <w:color w:val="FF0000"/>
+                                  <w:lang w:bidi="fa-IR"/>
+                                </w:rPr>
+                                <w:t>2 0</w:t>
+                              </w:r>
+                              <w:bookmarkStart w:id="0" w:name="_GoBack"/>
+                              <w:bookmarkEnd w:id="0"/>
                             </w:p>
                           </w:txbxContent>
                         </wps:txbx>
@@ -3283,12 +3292,27 @@
                             <w:color w:val="FF0000"/>
                             <w:lang w:bidi="fa-IR"/>
                           </w:rPr>
-                          <w:t>1 2</w:t>
+                          <w:t xml:space="preserve">1 </w:t>
                         </w:r>
+                        <w:r>
+                          <w:rPr>
+                            <w:rFonts w:ascii="Courier New" w:hAnsi="Courier New" w:cs="Courier New"/>
+                            <w:caps/>
+                            <w:color w:val="FF0000"/>
+                            <w:lang w:bidi="fa-IR"/>
+                          </w:rPr>
+                          <w:t>2 0</w:t>
+                        </w:r>
+                        <w:bookmarkStart w:id="1" w:name="_GoBack"/>
+                        <w:bookmarkEnd w:id="1"/>
                       </w:p>
                     </w:txbxContent>
                   </v:textbox>
                 </v:roundrect>
+                <v:shapetype id="_x0000_t202" coordsize="21600,21600" o:spt="202" path="m,l,21600r21600,l21600,xe">
+                  <v:stroke joinstyle="miter"/>
+                  <v:path gradientshapeok="t" o:connecttype="rect"/>
+                </v:shapetype>
                 <v:shape id="Text Box 2" o:spid="_x0000_s1061" type="#_x0000_t202" style="position:absolute;left:54466;width:5202;height:3617;visibility:visible;mso-wrap-style:square;v-text-anchor:middle" o:gfxdata="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" strokecolor="white [3212]">
                   <v:textbox>
                     <w:txbxContent>
@@ -8837,7 +8861,7 @@
 </file>
 
 <file path=customXml/itemProps1.xml><?xml version="1.0" encoding="utf-8"?>
-<ds:datastoreItem xmlns:ds="http://schemas.openxmlformats.org/officeDocument/2006/customXml" ds:itemID="{DAA5EE4D-E641-4E62-A347-02C0B4968DF2}">
+<ds:datastoreItem xmlns:ds="http://schemas.openxmlformats.org/officeDocument/2006/customXml" ds:itemID="{60B25A00-9D07-43AE-AB80-56C5BEA19337}">
   <ds:schemaRefs>
     <ds:schemaRef ds:uri="http://schemas.openxmlformats.org/officeDocument/2006/bibliography"/>
   </ds:schemaRefs>

</xml_diff>

<commit_message>
fix: Correct Problem 4 Output
</commit_message>
<xml_diff>
--- a/Fall-2019/HW-8/HW-8.docx
+++ b/Fall-2019/HW-8/HW-8.docx
@@ -3202,8 +3202,6 @@
                                 </w:rPr>
                                 <w:t>2 0</w:t>
                               </w:r>
-                              <w:bookmarkStart w:id="0" w:name="_GoBack"/>
-                              <w:bookmarkEnd w:id="0"/>
                             </w:p>
                           </w:txbxContent>
                         </wps:txbx>
@@ -3303,16 +3301,10 @@
                           </w:rPr>
                           <w:t>2 0</w:t>
                         </w:r>
-                        <w:bookmarkStart w:id="1" w:name="_GoBack"/>
-                        <w:bookmarkEnd w:id="1"/>
                       </w:p>
                     </w:txbxContent>
                   </v:textbox>
                 </v:roundrect>
-                <v:shapetype id="_x0000_t202" coordsize="21600,21600" o:spt="202" path="m,l,21600r21600,l21600,xe">
-                  <v:stroke joinstyle="miter"/>
-                  <v:path gradientshapeok="t" o:connecttype="rect"/>
-                </v:shapetype>
                 <v:shape id="Text Box 2" o:spid="_x0000_s1061" type="#_x0000_t202" style="position:absolute;left:54466;width:5202;height:3617;visibility:visible;mso-wrap-style:square;v-text-anchor:middle" o:gfxdata="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" strokecolor="white [3212]">
                   <v:textbox>
                     <w:txbxContent>
@@ -4183,14 +4175,8 @@
                               <w:pPr>
                                 <w:pStyle w:val="Code"/>
                               </w:pPr>
-                              <w:r>
-                                <w:t>3</w:t>
-                              </w:r>
-                            </w:p>
-                            <w:p>
-                              <w:pPr>
-                                <w:pStyle w:val="Code"/>
-                              </w:pPr>
+                              <w:bookmarkStart w:id="0" w:name="_GoBack"/>
+                              <w:bookmarkEnd w:id="0"/>
                               <w:r>
                                 <w:t>Sepehr Sabour</w:t>
                               </w:r>
@@ -4338,14 +4324,8 @@
                         <w:pPr>
                           <w:pStyle w:val="Code"/>
                         </w:pPr>
-                        <w:r>
-                          <w:t>3</w:t>
-                        </w:r>
-                      </w:p>
-                      <w:p>
-                        <w:pPr>
-                          <w:pStyle w:val="Code"/>
-                        </w:pPr>
+                        <w:bookmarkStart w:id="1" w:name="_GoBack"/>
+                        <w:bookmarkEnd w:id="1"/>
                         <w:r>
                           <w:t>Sepehr Sabour</w:t>
                         </w:r>
@@ -8861,7 +8841,7 @@
 </file>
 
 <file path=customXml/itemProps1.xml><?xml version="1.0" encoding="utf-8"?>
-<ds:datastoreItem xmlns:ds="http://schemas.openxmlformats.org/officeDocument/2006/customXml" ds:itemID="{60B25A00-9D07-43AE-AB80-56C5BEA19337}">
+<ds:datastoreItem xmlns:ds="http://schemas.openxmlformats.org/officeDocument/2006/customXml" ds:itemID="{119E3D67-C765-4D2B-ADEB-02475A43B3F6}">
   <ds:schemaRefs>
     <ds:schemaRef ds:uri="http://schemas.openxmlformats.org/officeDocument/2006/bibliography"/>
   </ds:schemaRefs>

</xml_diff>